<commit_message>
Uploaded IRB approval letter
</commit_message>
<xml_diff>
--- a/vig/admin/irb/metaware22a_ResearchInformationSheet.docx
+++ b/vig/admin/irb/metaware22a_ResearchInformationSheet.docx
@@ -46,14 +46,43 @@
           <w:sz w:val="22"/>
           <w:szCs w:val="22"/>
         </w:rPr>
-        <w:t xml:space="preserve">a research study being performed by cognitive scientists in the Stanford Center for the Study of Language and Information. </w:t>
-      </w:r>
-      <w:r>
-        <w:rPr>
-          <w:sz w:val="22"/>
-          <w:szCs w:val="22"/>
-        </w:rPr>
-        <w:t xml:space="preserve">In this study, you will be asked questions about a variety of </w:t>
+        <w:t>a research study being performed by cognitive scientists in the Stanford Center for the Study of Language and Information</w:t>
+      </w:r>
+      <w:r>
+        <w:rPr>
+          <w:sz w:val="22"/>
+          <w:szCs w:val="22"/>
+        </w:rPr>
+        <w:t xml:space="preserve"> focused on how participants respond when they receive information about the study hypothesis.</w:t>
+      </w:r>
+      <w:r>
+        <w:rPr>
+          <w:sz w:val="22"/>
+          <w:szCs w:val="22"/>
+        </w:rPr>
+        <w:t xml:space="preserve"> </w:t>
+      </w:r>
+      <w:r>
+        <w:rPr>
+          <w:sz w:val="22"/>
+          <w:szCs w:val="22"/>
+        </w:rPr>
+        <w:br/>
+      </w:r>
+      <w:r>
+        <w:rPr>
+          <w:sz w:val="22"/>
+          <w:szCs w:val="22"/>
+        </w:rPr>
+        <w:br/>
+        <w:t>In the study, y</w:t>
+      </w:r>
+      <w:r>
+        <w:rPr>
+          <w:sz w:val="22"/>
+          <w:szCs w:val="22"/>
+        </w:rPr>
+        <w:t xml:space="preserve">ou will be asked questions about a variety of </w:t>
       </w:r>
       <w:r>
         <w:rPr>
@@ -234,23 +263,7 @@
           <w:sz w:val="22"/>
           <w:szCs w:val="22"/>
         </w:rPr>
-        <w:t xml:space="preserve">Your decision </w:t>
-      </w:r>
-      <w:proofErr w:type="gramStart"/>
-      <w:r>
-        <w:rPr>
-          <w:sz w:val="22"/>
-          <w:szCs w:val="22"/>
-        </w:rPr>
-        <w:t>whether or not</w:t>
-      </w:r>
-      <w:proofErr w:type="gramEnd"/>
-      <w:r>
-        <w:rPr>
-          <w:sz w:val="22"/>
-          <w:szCs w:val="22"/>
-        </w:rPr>
-        <w:t xml:space="preserve"> to participate in this study will not </w:t>
+        <w:t xml:space="preserve">Your decision whether or not to participate in this study will not </w:t>
       </w:r>
       <w:r>
         <w:rPr>
@@ -320,7 +333,21 @@
           <w:sz w:val="22"/>
           <w:szCs w:val="22"/>
         </w:rPr>
-        <w:t>You will receive partial course credit for participating in this study.</w:t>
+        <w:t xml:space="preserve">You will receive </w:t>
+      </w:r>
+      <w:r>
+        <w:rPr>
+          <w:sz w:val="22"/>
+          <w:szCs w:val="22"/>
+        </w:rPr>
+        <w:t xml:space="preserve">.50 SONA credits </w:t>
+      </w:r>
+      <w:r>
+        <w:rPr>
+          <w:sz w:val="22"/>
+          <w:szCs w:val="22"/>
+        </w:rPr>
+        <w:t>for participating in this study.</w:t>
       </w:r>
     </w:p>
     <w:p>
@@ -393,25 +420,7 @@
           <w:sz w:val="22"/>
           <w:szCs w:val="22"/>
         </w:rPr>
-        <w:t xml:space="preserve">You may decline to answer any or </w:t>
-      </w:r>
-      <w:proofErr w:type="gramStart"/>
-      <w:r>
-        <w:rPr>
-          <w:bCs/>
-          <w:sz w:val="22"/>
-          <w:szCs w:val="22"/>
-        </w:rPr>
-        <w:t>all of</w:t>
-      </w:r>
-      <w:proofErr w:type="gramEnd"/>
-      <w:r>
-        <w:rPr>
-          <w:bCs/>
-          <w:sz w:val="22"/>
-          <w:szCs w:val="22"/>
-        </w:rPr>
-        <w:t xml:space="preserve"> the following questions. You may decline further participation, at any time, without adverse consequences. </w:t>
+        <w:t xml:space="preserve">You may decline to answer any or all of the following questions. You may decline further participation, at any time, without adverse consequences. </w:t>
       </w:r>
       <w:r>
         <w:rPr>
@@ -548,23 +557,7 @@
           <w:sz w:val="22"/>
           <w:szCs w:val="22"/>
         </w:rPr>
-        <w:t xml:space="preserve">its procedures, </w:t>
-      </w:r>
-      <w:proofErr w:type="gramStart"/>
-      <w:r>
-        <w:rPr>
-          <w:sz w:val="22"/>
-          <w:szCs w:val="22"/>
-        </w:rPr>
-        <w:t>risks</w:t>
-      </w:r>
-      <w:proofErr w:type="gramEnd"/>
-      <w:r>
-        <w:rPr>
-          <w:sz w:val="22"/>
-          <w:szCs w:val="22"/>
-        </w:rPr>
-        <w:t xml:space="preserve"> and benefits, </w:t>
+        <w:t xml:space="preserve">its procedures, risks and benefits, </w:t>
       </w:r>
       <w:r>
         <w:rPr>
@@ -838,21 +831,12 @@
       </w:rPr>
     </w:pPr>
     <w:bookmarkStart w:id="0" w:name="OLE_LINK1"/>
-    <w:proofErr w:type="gramStart"/>
     <w:r>
       <w:rPr>
         <w:sz w:val="16"/>
         <w:szCs w:val="16"/>
       </w:rPr>
-      <w:t>File:TEM</w:t>
-    </w:r>
-    <w:proofErr w:type="gramEnd"/>
-    <w:r>
-      <w:rPr>
-        <w:sz w:val="16"/>
-        <w:szCs w:val="16"/>
-      </w:rPr>
-      <w:t>02C0</w:t>
+      <w:t>File:TEM02C0</w:t>
     </w:r>
     <w:r>
       <w:rPr>
@@ -1194,16 +1178,7 @@
                                     <w:sz w:val="20"/>
                                     <w:szCs w:val="20"/>
                                   </w:rPr>
-                                  <w:t xml:space="preserve">Approval Date:   </w:t>
-                                </w:r>
-                                <w:proofErr w:type="spellStart"/>
-                                <w:r>
-                                  <w:rPr>
-                                    <w:rFonts w:ascii="Arial" w:hAnsi="Arial" w:cs="Arial"/>
-                                    <w:sz w:val="20"/>
-                                    <w:szCs w:val="20"/>
-                                  </w:rPr>
-                                  <w:t>M</w:t>
+                                  <w:t>Approval Date:   M</w:t>
                                 </w:r>
                                 <w:r>
                                   <w:rPr>
@@ -1212,17 +1187,7 @@
                                     <w:szCs w:val="20"/>
                                     <w:u w:val="single"/>
                                   </w:rPr>
-                                  <w:t>onthname</w:t>
-                                </w:r>
-                                <w:proofErr w:type="spellEnd"/>
-                                <w:r>
-                                  <w:rPr>
-                                    <w:rFonts w:ascii="Arial" w:hAnsi="Arial" w:cs="Arial"/>
-                                    <w:sz w:val="20"/>
-                                    <w:szCs w:val="20"/>
-                                    <w:u w:val="single"/>
-                                  </w:rPr>
-                                  <w:t xml:space="preserve"> dd, 20yy</w:t>
+                                  <w:t>onthname dd, 20yy</w:t>
                                 </w:r>
                                 <w:r>
                                   <w:rPr>
@@ -1232,7 +1197,6 @@
                                   </w:rPr>
                                   <w:t xml:space="preserve"> Expiration Date: </w:t>
                                 </w:r>
-                                <w:proofErr w:type="spellStart"/>
                                 <w:r>
                                   <w:rPr>
                                     <w:rFonts w:ascii="Arial" w:hAnsi="Arial" w:cs="Arial"/>
@@ -1240,17 +1204,7 @@
                                     <w:szCs w:val="20"/>
                                     <w:u w:val="single"/>
                                   </w:rPr>
-                                  <w:t>Monthname</w:t>
-                                </w:r>
-                                <w:proofErr w:type="spellEnd"/>
-                                <w:r>
-                                  <w:rPr>
-                                    <w:rFonts w:ascii="Arial" w:hAnsi="Arial" w:cs="Arial"/>
-                                    <w:sz w:val="20"/>
-                                    <w:szCs w:val="20"/>
-                                    <w:u w:val="single"/>
-                                  </w:rPr>
-                                  <w:t xml:space="preserve"> dd, 20yy</w:t>
+                                  <w:t>Monthname dd, 20yy</w:t>
                                 </w:r>
                               </w:p>
                             </w:txbxContent>

</xml_diff>